<commit_message>
Updated Porject outline and key data items
</commit_message>
<xml_diff>
--- a/ProjectPlanningTemplate25-26.docx
+++ b/ProjectPlanningTemplate25-26.docx
@@ -5,22 +5,81 @@
     <w:p>
       <w:pPr>
         <w:pStyle w:val="Heading1"/>
-      </w:pPr>
-      <w:r>
+        <w:rPr>
+          <w:b/>
+          <w:bCs/>
+          <w:color w:val="auto"/>
+        </w:rPr>
+      </w:pPr>
+      <w:r>
+        <w:rPr>
+          <w:b/>
+          <w:bCs/>
+          <w:color w:val="auto"/>
+        </w:rPr>
         <w:t>Name</w:t>
       </w:r>
       <w:r>
-        <w:t xml:space="preserve"> &amp; Student ID</w:t>
+        <w:rPr>
+          <w:b/>
+          <w:bCs/>
+          <w:color w:val="auto"/>
+        </w:rPr>
+        <w:t>: Daniel Jackson</w:t>
+      </w:r>
+      <w:r>
+        <w:rPr>
+          <w:b/>
+          <w:bCs/>
+          <w:color w:val="auto"/>
+        </w:rPr>
+        <w:t xml:space="preserve"> </w:t>
+      </w:r>
+      <w:r>
+        <w:rPr>
+          <w:b/>
+          <w:bCs/>
+          <w:color w:val="auto"/>
+        </w:rPr>
+        <w:tab/>
+      </w:r>
+      <w:r>
+        <w:rPr>
+          <w:b/>
+          <w:bCs/>
+          <w:color w:val="auto"/>
+        </w:rPr>
+        <w:tab/>
+      </w:r>
+      <w:r>
+        <w:rPr>
+          <w:b/>
+          <w:bCs/>
+          <w:color w:val="auto"/>
+        </w:rPr>
+        <w:t>Student ID: 20449660</w:t>
       </w:r>
     </w:p>
     <w:p>
       <w:pPr>
         <w:pStyle w:val="Heading1"/>
-      </w:pPr>
-      <w:r>
-        <w:t>Title</w:t>
-      </w:r>
-    </w:p>
+        <w:rPr>
+          <w:b/>
+          <w:bCs/>
+          <w:color w:val="auto"/>
+        </w:rPr>
+      </w:pPr>
+      <w:r>
+        <w:rPr>
+          <w:b/>
+          <w:bCs/>
+          <w:color w:val="auto"/>
+        </w:rPr>
+        <w:t>Software Project and Planning Report</w:t>
+      </w:r>
+    </w:p>
+    <w:p/>
+    <w:p/>
     <w:p>
       <w:pPr>
         <w:pStyle w:val="Heading1"/>
@@ -29,15 +88,136 @@
         <w:t>Outline of the Problem to be Solved</w:t>
       </w:r>
     </w:p>
+    <w:p/>
+    <w:p>
+      <w:pPr>
+        <w:rPr>
+          <w:color w:val="EE0000"/>
+        </w:rPr>
+      </w:pPr>
+      <w:r>
+        <w:rPr>
+          <w:color w:val="EE0000"/>
+        </w:rPr>
+        <w:t>The generated code will be used to control a robot plotter to draw text within a 100mwide area, ensuring that all letters fit in this space.</w:t>
+      </w:r>
+    </w:p>
+    <w:p>
+      <w:pPr>
+        <w:pStyle w:val="ListParagraph"/>
+        <w:rPr>
+          <w:color w:val="EE0000"/>
+        </w:rPr>
+      </w:pPr>
+    </w:p>
+    <w:p>
+      <w:pPr>
+        <w:rPr>
+          <w:color w:val="EE0000"/>
+        </w:rPr>
+      </w:pPr>
+      <w:r>
+        <w:rPr>
+          <w:color w:val="EE0000"/>
+        </w:rPr>
+        <w:t xml:space="preserve">The first task is for the program to read the file SingleStrokeFont.txt, which contains the stroke data needed to draw each letter; defining every stroke that is needed to create each character. The code will read this file into memory and store it into an appropriate data structure so that it can be accessed quickly when needed for writing the message. </w:t>
+      </w:r>
+    </w:p>
+    <w:p>
+      <w:pPr>
+        <w:pStyle w:val="ListParagraph"/>
+        <w:rPr>
+          <w:color w:val="EE0000"/>
+        </w:rPr>
+      </w:pPr>
+    </w:p>
+    <w:p>
+      <w:pPr>
+        <w:rPr>
+          <w:color w:val="EE0000"/>
+        </w:rPr>
+      </w:pPr>
+      <w:r>
+        <w:rPr>
+          <w:color w:val="EE0000"/>
+        </w:rPr>
+        <w:t>Next the code will find out the text height by asking the user for an input of a height between 4mm and 10mm. Once that is received, the code will calculate a scaling factor to adjust the X and Y movements, so the letters are drawn to the size requested by the user. The font file is defined as 18 units therefore this factor will be calculated by having the “user text height/18”, for example if the user inputted height is “6mm” then the scale factor will be 6/18 =0.33.</w:t>
+      </w:r>
+    </w:p>
+    <w:p>
+      <w:pPr>
+        <w:pStyle w:val="ListParagraph"/>
+        <w:rPr>
+          <w:color w:val="EE0000"/>
+        </w:rPr>
+      </w:pPr>
+    </w:p>
+    <w:p>
+      <w:pPr>
+        <w:rPr>
+          <w:color w:val="EE0000"/>
+        </w:rPr>
+      </w:pPr>
+      <w:r>
+        <w:rPr>
+          <w:color w:val="EE0000"/>
+        </w:rPr>
+        <w:t xml:space="preserve">Then, the code will read the text to be drawn by the robot from a separate text file. It will process on word at a time, outputting it to the robot before reading the next one. This means it can handle a file containing text of any length. </w:t>
+      </w:r>
+    </w:p>
+    <w:p>
+      <w:pPr>
+        <w:pStyle w:val="ListParagraph"/>
+        <w:rPr>
+          <w:color w:val="EE0000"/>
+        </w:rPr>
+      </w:pPr>
+    </w:p>
+    <w:p>
+      <w:pPr>
+        <w:rPr>
+          <w:color w:val="EE0000"/>
+        </w:rPr>
+      </w:pPr>
+      <w:r>
+        <w:rPr>
+          <w:color w:val="EE0000"/>
+        </w:rPr>
+        <w:t>To draw the words the code will generate G-code commands to control the movements of the plotter to the required X and Y coordinate positions and raise or lower the pen to start/stop drawings. For each character, the code will use stored font data and scaling factor to calculate the correct movements. The code must track the current position of the plotter to offset of each letter horizontally in the x direction, but also vertically in the y direction for successive lines of text that should be spaced 5mm apart. Finally, the pen should always finish up at the origin coordinates of (0,0).</w:t>
+      </w:r>
+    </w:p>
+    <w:p>
+      <w:pPr>
+        <w:rPr>
+          <w:color w:val="EE0000"/>
+        </w:rPr>
+      </w:pPr>
+    </w:p>
+    <w:p>
+      <w:pPr>
+        <w:pStyle w:val="ListParagraph"/>
+      </w:pPr>
+    </w:p>
+    <w:p>
+      <w:pPr>
+        <w:pStyle w:val="ListParagraph"/>
+      </w:pPr>
+    </w:p>
+    <w:p>
+      <w:pPr>
+        <w:pStyle w:val="ListParagraph"/>
+      </w:pPr>
+    </w:p>
+    <w:p/>
+    <w:p/>
+    <w:p/>
+    <w:p/>
     <w:p>
       <w:pPr>
         <w:rPr>
           <w:szCs w:val="22"/>
         </w:rPr>
       </w:pPr>
-      <w:r>
-        <w:t>(Maximum 1 page)</w:t>
-      </w:r>
     </w:p>
     <w:p>
       <w:pPr>
@@ -55,14 +235,14 @@
         <w:tblLook w:val="04A0" w:firstRow="1" w:lastRow="0" w:firstColumn="1" w:lastColumn="0" w:noHBand="0" w:noVBand="1"/>
       </w:tblPr>
       <w:tblGrid>
-        <w:gridCol w:w="2122"/>
-        <w:gridCol w:w="1842"/>
+        <w:gridCol w:w="1980"/>
+        <w:gridCol w:w="1984"/>
         <w:gridCol w:w="5052"/>
       </w:tblGrid>
       <w:tr>
         <w:tc>
           <w:tcPr>
-            <w:tcW w:w="2122" w:type="dxa"/>
+            <w:tcW w:w="1980" w:type="dxa"/>
           </w:tcPr>
           <w:p>
             <w:pPr>
@@ -75,7 +255,7 @@
         </w:tc>
         <w:tc>
           <w:tcPr>
-            <w:tcW w:w="1842" w:type="dxa"/>
+            <w:tcW w:w="1984" w:type="dxa"/>
           </w:tcPr>
           <w:p>
             <w:pPr>
@@ -103,21 +283,81 @@
         </w:trPr>
         <w:tc>
           <w:tcPr>
-            <w:tcW w:w="2122" w:type="dxa"/>
-          </w:tcPr>
-          <w:p/>
-        </w:tc>
-        <w:tc>
-          <w:tcPr>
-            <w:tcW w:w="1842" w:type="dxa"/>
-          </w:tcPr>
-          <w:p/>
+            <w:tcW w:w="1980" w:type="dxa"/>
+          </w:tcPr>
+          <w:p>
+            <w:r>
+              <w:t>Stroke</w:t>
+            </w:r>
+            <w:r>
+              <w:t>Font</w:t>
+            </w:r>
+          </w:p>
+        </w:tc>
+        <w:tc>
+          <w:tcPr>
+            <w:tcW w:w="1984" w:type="dxa"/>
+          </w:tcPr>
+          <w:p>
+            <w:r>
+              <w:t>s</w:t>
+            </w:r>
+            <w:r>
+              <w:t xml:space="preserve">truct </w:t>
+            </w:r>
+            <w:r>
+              <w:t>StrokeFont</w:t>
+            </w:r>
+          </w:p>
         </w:tc>
         <w:tc>
           <w:tcPr>
             <w:tcW w:w="5052" w:type="dxa"/>
           </w:tcPr>
-          <w:p/>
+          <w:p>
+            <w:r>
+              <w:t xml:space="preserve">This structure </w:t>
+            </w:r>
+            <w:r>
+              <w:t xml:space="preserve">reads and stores </w:t>
+            </w:r>
+            <w:r>
+              <w:t>all</w:t>
+            </w:r>
+            <w:r>
+              <w:t xml:space="preserve"> the characters from the </w:t>
+            </w:r>
+            <w:r>
+              <w:t xml:space="preserve">‘SingleStrokeFont.txt’ file. </w:t>
+            </w:r>
+            <w:r>
+              <w:t xml:space="preserve"> There will be structures within this</w:t>
+            </w:r>
+            <w:r>
+              <w:t xml:space="preserve"> one</w:t>
+            </w:r>
+            <w:r>
+              <w:t xml:space="preserve"> </w:t>
+            </w:r>
+            <w:r>
+              <w:t xml:space="preserve">for the individual </w:t>
+            </w:r>
+            <w:r>
+              <w:t>character</w:t>
+            </w:r>
+            <w:r>
+              <w:t>s</w:t>
+            </w:r>
+            <w:r>
+              <w:t xml:space="preserve"> and </w:t>
+            </w:r>
+            <w:r>
+              <w:t xml:space="preserve">one for the </w:t>
+            </w:r>
+            <w:r>
+              <w:t>stroke movements.</w:t>
+            </w:r>
+          </w:p>
         </w:tc>
       </w:tr>
       <w:tr>
@@ -126,21 +366,174 @@
         </w:trPr>
         <w:tc>
           <w:tcPr>
-            <w:tcW w:w="2122" w:type="dxa"/>
-          </w:tcPr>
-          <w:p/>
-        </w:tc>
-        <w:tc>
-          <w:tcPr>
-            <w:tcW w:w="1842" w:type="dxa"/>
-          </w:tcPr>
-          <w:p/>
+            <w:tcW w:w="1980" w:type="dxa"/>
+          </w:tcPr>
+          <w:p>
+            <w:r>
+              <w:t>StrokeChar</w:t>
+            </w:r>
+          </w:p>
+        </w:tc>
+        <w:tc>
+          <w:tcPr>
+            <w:tcW w:w="1984" w:type="dxa"/>
+          </w:tcPr>
+          <w:p>
+            <w:r>
+              <w:t>s</w:t>
+            </w:r>
+            <w:r>
+              <w:t>truct StrokeChar</w:t>
+            </w:r>
+          </w:p>
         </w:tc>
         <w:tc>
           <w:tcPr>
             <w:tcW w:w="5052" w:type="dxa"/>
           </w:tcPr>
-          <w:p/>
+          <w:p>
+            <w:r>
+              <w:t xml:space="preserve">This structure will </w:t>
+            </w:r>
+            <w:r>
+              <w:t>be for the individual characters, i.e. A, B, C …</w:t>
+            </w:r>
+          </w:p>
+        </w:tc>
+      </w:tr>
+      <w:tr>
+        <w:trPr>
+          <w:trHeight w:val="547"/>
+        </w:trPr>
+        <w:tc>
+          <w:tcPr>
+            <w:tcW w:w="1980" w:type="dxa"/>
+          </w:tcPr>
+          <w:p>
+            <w:r>
+              <w:t>Stroke</w:t>
+            </w:r>
+            <w:r>
+              <w:t>Point</w:t>
+            </w:r>
+          </w:p>
+        </w:tc>
+        <w:tc>
+          <w:tcPr>
+            <w:tcW w:w="1984" w:type="dxa"/>
+          </w:tcPr>
+          <w:p>
+            <w:r>
+              <w:t>s</w:t>
+            </w:r>
+            <w:r>
+              <w:t>truct Stroke</w:t>
+            </w:r>
+            <w:r>
+              <w:t>Point</w:t>
+            </w:r>
+          </w:p>
+        </w:tc>
+        <w:tc>
+          <w:tcPr>
+            <w:tcW w:w="5052" w:type="dxa"/>
+          </w:tcPr>
+          <w:p>
+            <w:r>
+              <w:t xml:space="preserve">This structure will be for each characters </w:t>
+            </w:r>
+            <w:r>
+              <w:t>X, Y coordinate data and pen movements i.e. up (not drawing) or down (drawing).</w:t>
+            </w:r>
+          </w:p>
+        </w:tc>
+      </w:tr>
+      <w:tr>
+        <w:trPr>
+          <w:trHeight w:val="547"/>
+        </w:trPr>
+        <w:tc>
+          <w:tcPr>
+            <w:tcW w:w="1980" w:type="dxa"/>
+          </w:tcPr>
+          <w:p>
+            <w:r>
+              <w:t>ScaleFactor</w:t>
+            </w:r>
+          </w:p>
+        </w:tc>
+        <w:tc>
+          <w:tcPr>
+            <w:tcW w:w="1984" w:type="dxa"/>
+          </w:tcPr>
+          <w:p>
+            <w:r>
+              <w:t>float ScaleFactor</w:t>
+            </w:r>
+          </w:p>
+        </w:tc>
+        <w:tc>
+          <w:tcPr>
+            <w:tcW w:w="5052" w:type="dxa"/>
+          </w:tcPr>
+          <w:p>
+            <w:r>
+              <w:t xml:space="preserve">This is needed to convert the </w:t>
+            </w:r>
+            <w:r>
+              <w:t xml:space="preserve">characters from their original stored size </w:t>
+            </w:r>
+            <w:r>
+              <w:t xml:space="preserve">of 18 units </w:t>
+            </w:r>
+            <w:r>
+              <w:t>to the designated size requested by the user input</w:t>
+            </w:r>
+            <w:r>
+              <w:t>.</w:t>
+            </w:r>
+          </w:p>
+        </w:tc>
+      </w:tr>
+      <w:tr>
+        <w:trPr>
+          <w:trHeight w:val="547"/>
+        </w:trPr>
+        <w:tc>
+          <w:tcPr>
+            <w:tcW w:w="1980" w:type="dxa"/>
+          </w:tcPr>
+          <w:p>
+            <w:r>
+              <w:t>TextFile</w:t>
+            </w:r>
+          </w:p>
+        </w:tc>
+        <w:tc>
+          <w:tcPr>
+            <w:tcW w:w="1984" w:type="dxa"/>
+          </w:tcPr>
+          <w:p>
+            <w:r>
+              <w:t>Character array</w:t>
+            </w:r>
+          </w:p>
+        </w:tc>
+        <w:tc>
+          <w:tcPr>
+            <w:tcW w:w="5052" w:type="dxa"/>
+          </w:tcPr>
+          <w:p>
+            <w:r>
+              <w:t>This file needs to be read</w:t>
+            </w:r>
+            <w:r>
+              <w:t xml:space="preserve"> one word at a time therefore a character array </w:t>
+            </w:r>
+            <w:r>
+              <w:t>with a max word length buffer can be used with fscanf to read one word at a time.</w:t>
+            </w:r>
+          </w:p>
         </w:tc>
       </w:tr>
     </w:tbl>
@@ -150,6 +543,7 @@
         <w:t>Extend table as required</w:t>
       </w:r>
     </w:p>
+    <w:p/>
     <w:p>
       <w:pPr>
         <w:pStyle w:val="Heading1"/>
@@ -185,36 +579,22 @@
           <w:i/>
           <w:iCs/>
         </w:rPr>
-        <w:t>Example (remove</w:t>
-      </w:r>
-      <w:r>
-        <w:rPr>
-          <w:i/>
-          <w:iCs/>
-        </w:rPr>
-        <w:t xml:space="preserve"> before submission)</w:t>
-      </w:r>
-    </w:p>
-    <w:p>
-      <w:pPr>
-        <w:rPr>
-          <w:i/>
-          <w:iCs/>
-        </w:rPr>
-      </w:pPr>
-      <w:r>
-        <w:rPr>
-          <w:i/>
-          <w:iCs/>
-        </w:rPr>
-        <w:t>i</w:t>
-      </w:r>
-      <w:r>
-        <w:rPr>
-          <w:i/>
-          <w:iCs/>
-        </w:rPr>
-        <w:t xml:space="preserve">nt </w:t>
+        <w:t>Example (remove before submission)</w:t>
+      </w:r>
+    </w:p>
+    <w:p>
+      <w:pPr>
+        <w:rPr>
+          <w:i/>
+          <w:iCs/>
+        </w:rPr>
+      </w:pPr>
+      <w:r>
+        <w:rPr>
+          <w:i/>
+          <w:iCs/>
+        </w:rPr>
+        <w:t xml:space="preserve">int </w:t>
       </w:r>
       <w:proofErr w:type="spellStart"/>
       <w:proofErr w:type="gramStart"/>
@@ -245,14 +625,7 @@
           <w:i/>
           <w:iCs/>
         </w:rPr>
-        <w:t xml:space="preserve">( </w:t>
-      </w:r>
-      <w:r>
-        <w:rPr>
-          <w:i/>
-          <w:iCs/>
-        </w:rPr>
-        <w:t>int</w:t>
+        <w:t>( int</w:t>
       </w:r>
       <w:proofErr w:type="gramEnd"/>
       <w:r>
@@ -269,14 +642,7 @@
           <w:i/>
           <w:iCs/>
         </w:rPr>
-        <w:t>Input</w:t>
-      </w:r>
-      <w:r>
-        <w:rPr>
-          <w:i/>
-          <w:iCs/>
-        </w:rPr>
-        <w:t>Temp</w:t>
+        <w:t>InputTemp</w:t>
       </w:r>
       <w:proofErr w:type="spellEnd"/>
       <w:r>
@@ -284,21 +650,7 @@
           <w:i/>
           <w:iCs/>
         </w:rPr>
-        <w:t>,</w:t>
-      </w:r>
-      <w:r>
-        <w:rPr>
-          <w:i/>
-          <w:iCs/>
-        </w:rPr>
-        <w:t xml:space="preserve"> </w:t>
-      </w:r>
-      <w:r>
-        <w:rPr>
-          <w:i/>
-          <w:iCs/>
-        </w:rPr>
-        <w:t xml:space="preserve"> float</w:t>
+        <w:t>,  float</w:t>
       </w:r>
       <w:proofErr w:type="gramEnd"/>
       <w:r>
@@ -315,14 +667,7 @@
           <w:i/>
           <w:iCs/>
         </w:rPr>
-        <w:t>Output</w:t>
-      </w:r>
-      <w:r>
-        <w:rPr>
-          <w:i/>
-          <w:iCs/>
-        </w:rPr>
-        <w:t>Temp</w:t>
+        <w:t>OutputTemp</w:t>
       </w:r>
       <w:proofErr w:type="spellEnd"/>
       <w:r>
@@ -330,14 +675,7 @@
           <w:i/>
           <w:iCs/>
         </w:rPr>
-        <w:t xml:space="preserve"> </w:t>
-      </w:r>
-      <w:r>
-        <w:rPr>
-          <w:i/>
-          <w:iCs/>
-        </w:rPr>
-        <w:t>)</w:t>
+        <w:t xml:space="preserve"> )</w:t>
       </w:r>
       <w:proofErr w:type="gramEnd"/>
     </w:p>
@@ -353,14 +691,7 @@
           <w:i/>
           <w:iCs/>
         </w:rPr>
-        <w:t>Parameters:</w:t>
-      </w:r>
-      <w:r>
-        <w:rPr>
-          <w:i/>
-          <w:iCs/>
-        </w:rPr>
-        <w:t xml:space="preserve"> </w:t>
+        <w:t xml:space="preserve">Parameters: </w:t>
       </w:r>
     </w:p>
     <w:p>
@@ -385,28 +716,7 @@
           <w:i/>
           <w:iCs/>
         </w:rPr>
-        <w:t xml:space="preserve"> </w:t>
-      </w:r>
-      <w:r>
-        <w:rPr>
-          <w:i/>
-          <w:iCs/>
-        </w:rPr>
-        <w:t>–</w:t>
-      </w:r>
-      <w:r>
-        <w:rPr>
-          <w:i/>
-          <w:iCs/>
-        </w:rPr>
-        <w:t xml:space="preserve"> </w:t>
-      </w:r>
-      <w:r>
-        <w:rPr>
-          <w:i/>
-          <w:iCs/>
-        </w:rPr>
-        <w:t>input temperature in degrees C</w:t>
+        <w:t xml:space="preserve"> – input temperature in degrees C</w:t>
       </w:r>
     </w:p>
     <w:p>
@@ -423,21 +733,7 @@
           <w:i/>
           <w:iCs/>
         </w:rPr>
-        <w:t>Ou</w:t>
-      </w:r>
-      <w:r>
-        <w:rPr>
-          <w:i/>
-          <w:iCs/>
-        </w:rPr>
-        <w:t>t</w:t>
-      </w:r>
-      <w:r>
-        <w:rPr>
-          <w:i/>
-          <w:iCs/>
-        </w:rPr>
-        <w:t>putTemp</w:t>
+        <w:t>OutputTemp</w:t>
       </w:r>
       <w:proofErr w:type="spellEnd"/>
       <w:r>
@@ -445,42 +741,7 @@
           <w:i/>
           <w:iCs/>
         </w:rPr>
-        <w:t xml:space="preserve"> </w:t>
-      </w:r>
-      <w:r>
-        <w:rPr>
-          <w:i/>
-          <w:iCs/>
-        </w:rPr>
-        <w:t>–</w:t>
-      </w:r>
-      <w:r>
-        <w:rPr>
-          <w:i/>
-          <w:iCs/>
-        </w:rPr>
-        <w:t xml:space="preserve"> </w:t>
-      </w:r>
-      <w:r>
-        <w:rPr>
-          <w:i/>
-          <w:iCs/>
-        </w:rPr>
-        <w:t xml:space="preserve">pointer to </w:t>
-      </w:r>
-      <w:r>
-        <w:rPr>
-          <w:i/>
-          <w:iCs/>
-        </w:rPr>
-        <w:t xml:space="preserve">return </w:t>
-      </w:r>
-      <w:r>
-        <w:rPr>
-          <w:i/>
-          <w:iCs/>
-        </w:rPr>
-        <w:t>output temperature in degrees F</w:t>
+        <w:t xml:space="preserve"> – pointer to return output temperature in degrees F</w:t>
       </w:r>
     </w:p>
     <w:p>
@@ -501,6 +762,100 @@
     </w:p>
     <w:p>
       <w:pPr>
+        <w:ind w:left="720"/>
+        <w:rPr>
+          <w:i/>
+          <w:iCs/>
+        </w:rPr>
+      </w:pPr>
+      <w:r>
+        <w:rPr>
+          <w:i/>
+          <w:iCs/>
+        </w:rPr>
+        <w:t>Load strokes</w:t>
+      </w:r>
+    </w:p>
+    <w:p>
+      <w:pPr>
+        <w:ind w:left="720"/>
+        <w:rPr>
+          <w:i/>
+          <w:iCs/>
+        </w:rPr>
+      </w:pPr>
+      <w:r>
+        <w:rPr>
+          <w:i/>
+          <w:iCs/>
+        </w:rPr>
+        <w:t>Load message</w:t>
+      </w:r>
+      <w:r>
+        <w:rPr>
+          <w:i/>
+          <w:iCs/>
+        </w:rPr>
+        <w:t xml:space="preserve"> – not something that complex</w:t>
+      </w:r>
+    </w:p>
+    <w:p>
+      <w:pPr>
+        <w:ind w:left="720"/>
+        <w:rPr>
+          <w:i/>
+          <w:iCs/>
+        </w:rPr>
+      </w:pPr>
+    </w:p>
+    <w:p>
+      <w:pPr>
+        <w:ind w:left="720"/>
+        <w:rPr>
+          <w:i/>
+          <w:iCs/>
+        </w:rPr>
+      </w:pPr>
+    </w:p>
+    <w:p>
+      <w:pPr>
+        <w:ind w:left="720"/>
+        <w:rPr>
+          <w:i/>
+          <w:iCs/>
+        </w:rPr>
+      </w:pPr>
+    </w:p>
+    <w:p>
+      <w:pPr>
+        <w:ind w:left="720"/>
+        <w:rPr>
+          <w:i/>
+          <w:iCs/>
+        </w:rPr>
+      </w:pPr>
+    </w:p>
+    <w:p>
+      <w:pPr>
+        <w:ind w:left="720"/>
+        <w:rPr>
+          <w:i/>
+          <w:iCs/>
+        </w:rPr>
+      </w:pPr>
+    </w:p>
+    <w:p>
+      <w:pPr>
+        <w:ind w:left="720"/>
+        <w:rPr>
+          <w:i/>
+          <w:iCs/>
+        </w:rPr>
+      </w:pPr>
+    </w:p>
+    <w:p>
+      <w:pPr>
+        <w:ind w:left="720"/>
         <w:rPr>
           <w:i/>
           <w:iCs/>
@@ -512,6 +867,7 @@
         <w:pStyle w:val="Heading1"/>
       </w:pPr>
       <w:r>
+        <w:lastRenderedPageBreak/>
         <w:t>Testing Information</w:t>
       </w:r>
     </w:p>
@@ -577,13 +933,7 @@
               <w:jc w:val="center"/>
             </w:pPr>
             <w:r>
-              <w:t>Expected Ou</w:t>
-            </w:r>
-            <w:r>
-              <w:t>t</w:t>
-            </w:r>
-            <w:r>
-              <w:t>put</w:t>
+              <w:t>Expected Output</w:t>
             </w:r>
           </w:p>
         </w:tc>
@@ -690,16 +1040,7 @@
         <w:pStyle w:val="Heading1"/>
       </w:pPr>
       <w:r>
-        <w:t>Flowchart</w:t>
-      </w:r>
-      <w:r>
-        <w:t>(</w:t>
-      </w:r>
-      <w:r>
-        <w:t>s</w:t>
-      </w:r>
-      <w:r>
-        <w:t>)</w:t>
+        <w:t>Flowchart(s)</w:t>
       </w:r>
     </w:p>
     <w:p>
@@ -724,6 +1065,103 @@
     </w:sectPr>
   </w:body>
 </w:document>
+</file>
+
+<file path=word/numbering.xml><?xml version="1.0" encoding="utf-8"?>
+<w:numbering xmlns:wpc="http://schemas.microsoft.com/office/word/2010/wordprocessingCanvas" xmlns:cx="http://schemas.microsoft.com/office/drawing/2014/chartex" xmlns:cx1="http://schemas.microsoft.com/office/drawing/2015/9/8/chartex" xmlns:cx2="http://schemas.microsoft.com/office/drawing/2015/10/21/chartex" xmlns:cx3="http://schemas.microsoft.com/office/drawing/2016/5/9/chartex" xmlns:cx4="http://schemas.microsoft.com/office/drawing/2016/5/10/chartex" xmlns:cx5="http://schemas.microsoft.com/office/drawing/2016/5/11/chartex" xmlns:cx6="http://schemas.microsoft.com/office/drawing/2016/5/12/chartex" xmlns:cx7="http://schemas.microsoft.com/office/drawing/2016/5/13/chartex" xmlns:cx8="http://schemas.microsoft.com/office/drawing/2016/5/14/chartex" xmlns:mc="http://schemas.openxmlformats.org/markup-compatibility/2006" xmlns:aink="http://schemas.microsoft.com/office/drawing/2016/ink" xmlns:am3d="http://schemas.microsoft.com/office/drawing/2017/model3d" xmlns:o="urn:schemas-microsoft-com:office:office" xmlns:oel="http://schemas.microsoft.com/office/2019/extlst" xmlns:r="http://schemas.openxmlformats.org/officeDocument/2006/relationships" xmlns:m="http://schemas.openxmlformats.org/officeDocument/2006/math" xmlns:v="urn:schemas-microsoft-com:vml" xmlns:wp14="http://schemas.microsoft.com/office/word/2010/wordprocessingDrawing" xmlns:wp="http://schemas.openxmlformats.org/drawingml/2006/wordprocessingDrawing" xmlns:w10="urn:schemas-microsoft-com:office:word" xmlns:w="http://schemas.openxmlformats.org/wordprocessingml/2006/main" xmlns:w14="http://schemas.microsoft.com/office/word/2010/wordml" xmlns:w15="http://schemas.microsoft.com/office/word/2012/wordml" xmlns:w16cex="http://schemas.microsoft.com/office/word/2018/wordml/cex" xmlns:w16cid="http://schemas.microsoft.com/office/word/2016/wordml/cid" xmlns:w16="http://schemas.microsoft.com/office/word/2018/wordml" xmlns:w16du="http://schemas.microsoft.com/office/word/2023/wordml/word16du" xmlns:w16sdtdh="http://schemas.microsoft.com/office/word/2020/wordml/sdtdatahash" xmlns:w16sdtfl="http://schemas.microsoft.com/office/word/2024/wordml/sdtformatlock" xmlns:w16se="http://schemas.microsoft.com/office/word/2015/wordml/symex" xmlns:wpg="http://schemas.microsoft.com/office/word/2010/wordprocessingGroup" xmlns:wpi="http://schemas.microsoft.com/office/word/2010/wordprocessingInk" xmlns:wne="http://schemas.microsoft.com/office/word/2006/wordml" xmlns:wps="http://schemas.microsoft.com/office/word/2010/wordprocessingShape" mc:Ignorable="w14 w15 w16se w16cid w16 w16cex w16sdtdh w16sdtfl w16du wp14">
+  <w:abstractNum w:abstractNumId="0" w15:restartNumberingAfterBreak="0">
+    <w:nsid w:val="24B44A7A"/>
+    <w:multiLevelType w:val="hybridMultilevel"/>
+    <w:tmpl w:val="03EA6FEA"/>
+    <w:lvl w:ilvl="0" w:tplc="0809000F">
+      <w:start w:val="1"/>
+      <w:numFmt w:val="decimal"/>
+      <w:lvlText w:val="%1."/>
+      <w:lvlJc w:val="left"/>
+      <w:pPr>
+        <w:ind w:left="720" w:hanging="360"/>
+      </w:pPr>
+      <w:rPr>
+        <w:rFonts w:hint="default"/>
+      </w:rPr>
+    </w:lvl>
+    <w:lvl w:ilvl="1" w:tplc="08090019" w:tentative="1">
+      <w:start w:val="1"/>
+      <w:numFmt w:val="lowerLetter"/>
+      <w:lvlText w:val="%2."/>
+      <w:lvlJc w:val="left"/>
+      <w:pPr>
+        <w:ind w:left="1440" w:hanging="360"/>
+      </w:pPr>
+    </w:lvl>
+    <w:lvl w:ilvl="2" w:tplc="0809001B" w:tentative="1">
+      <w:start w:val="1"/>
+      <w:numFmt w:val="lowerRoman"/>
+      <w:lvlText w:val="%3."/>
+      <w:lvlJc w:val="right"/>
+      <w:pPr>
+        <w:ind w:left="2160" w:hanging="180"/>
+      </w:pPr>
+    </w:lvl>
+    <w:lvl w:ilvl="3" w:tplc="0809000F" w:tentative="1">
+      <w:start w:val="1"/>
+      <w:numFmt w:val="decimal"/>
+      <w:lvlText w:val="%4."/>
+      <w:lvlJc w:val="left"/>
+      <w:pPr>
+        <w:ind w:left="2880" w:hanging="360"/>
+      </w:pPr>
+    </w:lvl>
+    <w:lvl w:ilvl="4" w:tplc="08090019" w:tentative="1">
+      <w:start w:val="1"/>
+      <w:numFmt w:val="lowerLetter"/>
+      <w:lvlText w:val="%5."/>
+      <w:lvlJc w:val="left"/>
+      <w:pPr>
+        <w:ind w:left="3600" w:hanging="360"/>
+      </w:pPr>
+    </w:lvl>
+    <w:lvl w:ilvl="5" w:tplc="0809001B" w:tentative="1">
+      <w:start w:val="1"/>
+      <w:numFmt w:val="lowerRoman"/>
+      <w:lvlText w:val="%6."/>
+      <w:lvlJc w:val="right"/>
+      <w:pPr>
+        <w:ind w:left="4320" w:hanging="180"/>
+      </w:pPr>
+    </w:lvl>
+    <w:lvl w:ilvl="6" w:tplc="0809000F" w:tentative="1">
+      <w:start w:val="1"/>
+      <w:numFmt w:val="decimal"/>
+      <w:lvlText w:val="%7."/>
+      <w:lvlJc w:val="left"/>
+      <w:pPr>
+        <w:ind w:left="5040" w:hanging="360"/>
+      </w:pPr>
+    </w:lvl>
+    <w:lvl w:ilvl="7" w:tplc="08090019" w:tentative="1">
+      <w:start w:val="1"/>
+      <w:numFmt w:val="lowerLetter"/>
+      <w:lvlText w:val="%8."/>
+      <w:lvlJc w:val="left"/>
+      <w:pPr>
+        <w:ind w:left="5760" w:hanging="360"/>
+      </w:pPr>
+    </w:lvl>
+    <w:lvl w:ilvl="8" w:tplc="0809001B" w:tentative="1">
+      <w:start w:val="1"/>
+      <w:numFmt w:val="lowerRoman"/>
+      <w:lvlText w:val="%9."/>
+      <w:lvlJc w:val="right"/>
+      <w:pPr>
+        <w:ind w:left="6480" w:hanging="180"/>
+      </w:pPr>
+    </w:lvl>
+  </w:abstractNum>
+  <w:num w:numId="1" w16cid:durableId="1079059217">
+    <w:abstractNumId w:val="0"/>
+  </w:num>
+</w:numbering>
 </file>
 
 <file path=word/styles.xml><?xml version="1.0" encoding="utf-8"?>
@@ -1769,6 +2207,17 @@
       </w:tblBorders>
     </w:tblPr>
   </w:style>
+  <w:style w:type="paragraph" w:styleId="ListParagraph">
+    <w:name w:val="List Paragraph"/>
+    <w:basedOn w:val="Normal"/>
+    <w:uiPriority w:val="34"/>
+    <w:qFormat/>
+    <w:rsid w:val="00B440DF"/>
+    <w:pPr>
+      <w:ind w:left="720"/>
+      <w:contextualSpacing/>
+    </w:pPr>
+  </w:style>
 </w:styles>
 </file>
 

</xml_diff>

<commit_message>
Added more detail to functions/test info
</commit_message>
<xml_diff>
--- a/ProjectPlanningTemplate25-26.docx
+++ b/ProjectPlanningTemplate25-26.docx
@@ -50,13 +50,6 @@
           <w:color w:val="auto"/>
         </w:rPr>
         <w:tab/>
-      </w:r>
-      <w:r>
-        <w:rPr>
-          <w:b/>
-          <w:bCs/>
-          <w:color w:val="auto"/>
-        </w:rPr>
         <w:t>Student ID: 20449660</w:t>
       </w:r>
     </w:p>
@@ -292,6 +285,9 @@
             <w:r>
               <w:t>Font</w:t>
             </w:r>
+            <w:r>
+              <w:t>Data</w:t>
+            </w:r>
           </w:p>
         </w:tc>
         <w:tc>
@@ -305,9 +301,6 @@
             <w:r>
               <w:t xml:space="preserve">truct </w:t>
             </w:r>
-            <w:r>
-              <w:t>StrokeFont</w:t>
-            </w:r>
           </w:p>
         </w:tc>
         <w:tc>
@@ -356,6 +349,44 @@
             </w:r>
             <w:r>
               <w:t>stroke movements.</w:t>
+            </w:r>
+          </w:p>
+        </w:tc>
+      </w:tr>
+      <w:tr>
+        <w:trPr>
+          <w:trHeight w:val="539"/>
+        </w:trPr>
+        <w:tc>
+          <w:tcPr>
+            <w:tcW w:w="1980" w:type="dxa"/>
+          </w:tcPr>
+          <w:p>
+            <w:r>
+              <w:t>FontHeight</w:t>
+            </w:r>
+          </w:p>
+        </w:tc>
+        <w:tc>
+          <w:tcPr>
+            <w:tcW w:w="1984" w:type="dxa"/>
+          </w:tcPr>
+          <w:p>
+            <w:r>
+              <w:t xml:space="preserve">Int </w:t>
+            </w:r>
+          </w:p>
+        </w:tc>
+        <w:tc>
+          <w:tcPr>
+            <w:tcW w:w="5052" w:type="dxa"/>
+          </w:tcPr>
+          <w:p>
+            <w:r>
+              <w:t xml:space="preserve">Value returned from user </w:t>
+            </w:r>
+            <w:r>
+              <w:t>of integer between 4 and 10.</w:t>
             </w:r>
           </w:p>
         </w:tc>
@@ -370,7 +401,7 @@
           </w:tcPr>
           <w:p>
             <w:r>
-              <w:t>StrokeChar</w:t>
+              <w:t>ScaleFactor</w:t>
             </w:r>
           </w:p>
         </w:tc>
@@ -380,10 +411,7 @@
           </w:tcPr>
           <w:p>
             <w:r>
-              <w:t>s</w:t>
-            </w:r>
-            <w:r>
-              <w:t>truct StrokeChar</w:t>
+              <w:t>float ScaleFactor</w:t>
             </w:r>
           </w:p>
         </w:tc>
@@ -393,10 +421,31 @@
           </w:tcPr>
           <w:p>
             <w:r>
-              <w:t xml:space="preserve">This structure will </w:t>
-            </w:r>
-            <w:r>
-              <w:t>be for the individual characters, i.e. A, B, C …</w:t>
+              <w:t xml:space="preserve">This is needed to convert the </w:t>
+            </w:r>
+            <w:r>
+              <w:t xml:space="preserve">characters from their original stored size </w:t>
+            </w:r>
+            <w:r>
+              <w:t xml:space="preserve">of 18 units </w:t>
+            </w:r>
+            <w:r>
+              <w:t>to the designated size requested by the user input</w:t>
+            </w:r>
+            <w:r>
+              <w:t>.</w:t>
+            </w:r>
+            <w:r>
+              <w:t xml:space="preserve"> Because </w:t>
+            </w:r>
+            <w:r>
+              <w:t xml:space="preserve">there </w:t>
+            </w:r>
+            <w:r>
+              <w:t xml:space="preserve">could be decimal points from inputs int </w:t>
+            </w:r>
+            <w:r>
+              <w:t>cannot be used.</w:t>
             </w:r>
           </w:p>
         </w:tc>
@@ -411,11 +460,13 @@
           </w:tcPr>
           <w:p>
             <w:r>
-              <w:t>Stroke</w:t>
-            </w:r>
-            <w:r>
-              <w:t>Point</w:t>
-            </w:r>
+              <w:t>FILE*</w:t>
+            </w:r>
+            <w:proofErr w:type="spellStart"/>
+            <w:r>
+              <w:t>fp</w:t>
+            </w:r>
+            <w:proofErr w:type="spellEnd"/>
           </w:p>
         </w:tc>
         <w:tc>
@@ -424,13 +475,7 @@
           </w:tcPr>
           <w:p>
             <w:r>
-              <w:t>s</w:t>
-            </w:r>
-            <w:r>
-              <w:t>truct Stroke</w:t>
-            </w:r>
-            <w:r>
-              <w:t>Point</w:t>
+              <w:t>FILE</w:t>
             </w:r>
           </w:p>
         </w:tc>
@@ -440,10 +485,7 @@
           </w:tcPr>
           <w:p>
             <w:r>
-              <w:t xml:space="preserve">This structure will be for each characters </w:t>
-            </w:r>
-            <w:r>
-              <w:t>X, Y coordinate data and pen movements i.e. up (not drawing) or down (drawing).</w:t>
+              <w:t>This code returns a pointer to a file structure.</w:t>
             </w:r>
           </w:p>
         </w:tc>
@@ -458,7 +500,7 @@
           </w:tcPr>
           <w:p>
             <w:r>
-              <w:t>ScaleFactor</w:t>
+              <w:t>TextFile</w:t>
             </w:r>
           </w:p>
         </w:tc>
@@ -468,7 +510,10 @@
           </w:tcPr>
           <w:p>
             <w:r>
-              <w:t>float ScaleFactor</w:t>
+              <w:t>c</w:t>
+            </w:r>
+            <w:r>
+              <w:t>har array</w:t>
             </w:r>
           </w:p>
         </w:tc>
@@ -478,19 +523,13 @@
           </w:tcPr>
           <w:p>
             <w:r>
-              <w:t xml:space="preserve">This is needed to convert the </w:t>
-            </w:r>
-            <w:r>
-              <w:t xml:space="preserve">characters from their original stored size </w:t>
-            </w:r>
-            <w:r>
-              <w:t xml:space="preserve">of 18 units </w:t>
-            </w:r>
-            <w:r>
-              <w:t>to the designated size requested by the user input</w:t>
-            </w:r>
-            <w:r>
-              <w:t>.</w:t>
+              <w:t>This file needs to be read</w:t>
+            </w:r>
+            <w:r>
+              <w:t xml:space="preserve"> one word at a time therefore a character array </w:t>
+            </w:r>
+            <w:r>
+              <w:t>with a max word length buffer can be used with fscanf to read one word at a time.</w:t>
             </w:r>
           </w:p>
         </w:tc>
@@ -505,7 +544,10 @@
           </w:tcPr>
           <w:p>
             <w:r>
-              <w:t>TextFile</w:t>
+              <w:t>XandY</w:t>
+            </w:r>
+            <w:r>
+              <w:t>Offset</w:t>
             </w:r>
           </w:p>
         </w:tc>
@@ -515,7 +557,7 @@
           </w:tcPr>
           <w:p>
             <w:r>
-              <w:t>Character array</w:t>
+              <w:t>float</w:t>
             </w:r>
           </w:p>
         </w:tc>
@@ -525,13 +567,57 @@
           </w:tcPr>
           <w:p>
             <w:r>
-              <w:t>This file needs to be read</w:t>
-            </w:r>
-            <w:r>
-              <w:t xml:space="preserve"> one word at a time therefore a character array </w:t>
-            </w:r>
-            <w:r>
-              <w:t>with a max word length buffer can be used with fscanf to read one word at a time.</w:t>
+              <w:t xml:space="preserve">Tracks coordinates of robot arm in X and Y directions to ensure that </w:t>
+            </w:r>
+            <w:r>
+              <w:t>the position is updated horizontally for new words and vertically for new lines.</w:t>
+            </w:r>
+          </w:p>
+        </w:tc>
+      </w:tr>
+      <w:tr>
+        <w:trPr>
+          <w:trHeight w:val="547"/>
+        </w:trPr>
+        <w:tc>
+          <w:tcPr>
+            <w:tcW w:w="1980" w:type="dxa"/>
+          </w:tcPr>
+          <w:p>
+            <w:r>
+              <w:t>GenerateGCode</w:t>
+            </w:r>
+          </w:p>
+        </w:tc>
+        <w:tc>
+          <w:tcPr>
+            <w:tcW w:w="1984" w:type="dxa"/>
+          </w:tcPr>
+          <w:p>
+            <w:r>
+              <w:t>struct</w:t>
+            </w:r>
+          </w:p>
+        </w:tc>
+        <w:tc>
+          <w:tcPr>
+            <w:tcW w:w="5052" w:type="dxa"/>
+          </w:tcPr>
+          <w:p>
+            <w:r>
+              <w:t>This structure will use a combination</w:t>
+            </w:r>
+            <w:r>
+              <w:t xml:space="preserve"> of int’s, </w:t>
+            </w:r>
+            <w:r>
+              <w:t>floats</w:t>
+            </w:r>
+            <w:r>
+              <w:t xml:space="preserve"> and the stored characters to </w:t>
+            </w:r>
+            <w:r>
+              <w:t>translate the stroke into the g code movement, the correct offset and the pen state either up or down.</w:t>
             </w:r>
           </w:p>
         </w:tc>
@@ -543,7 +629,6 @@
         <w:t>Extend table as required</w:t>
       </w:r>
     </w:p>
-    <w:p/>
     <w:p>
       <w:pPr>
         <w:pStyle w:val="Heading1"/>
@@ -574,288 +659,718 @@
           <w:iCs/>
         </w:rPr>
       </w:pPr>
-      <w:r>
+    </w:p>
+    <w:p>
+      <w:r>
+        <w:t>i</w:t>
+      </w:r>
+      <w:r>
+        <w:t xml:space="preserve">nt </w:t>
+      </w:r>
+      <w:proofErr w:type="spellStart"/>
+      <w:r>
+        <w:t>ReadFont</w:t>
+      </w:r>
+      <w:r>
+        <w:t>F</w:t>
+      </w:r>
+      <w:r>
+        <w:t>ile</w:t>
+      </w:r>
+      <w:proofErr w:type="spellEnd"/>
+      <w:r>
+        <w:t xml:space="preserve"> (</w:t>
+      </w:r>
+      <w:r>
+        <w:t xml:space="preserve">char </w:t>
+      </w:r>
+      <w:r>
+        <w:t>*</w:t>
+      </w:r>
+      <w:r>
+        <w:t>filename, struct</w:t>
+      </w:r>
+      <w:r>
+        <w:t xml:space="preserve"> Font</w:t>
+      </w:r>
+      <w:r>
+        <w:t xml:space="preserve"> *</w:t>
+      </w:r>
+      <w:proofErr w:type="spellStart"/>
+      <w:r>
+        <w:t>FontArray</w:t>
+      </w:r>
+      <w:proofErr w:type="spellEnd"/>
+      <w:r>
+        <w:t>)</w:t>
+      </w:r>
+    </w:p>
+    <w:p>
+      <w:pPr>
         <w:rPr>
           <w:i/>
           <w:iCs/>
         </w:rPr>
-        <w:t>Example (remove before submission)</w:t>
-      </w:r>
-    </w:p>
-    <w:p>
-      <w:pPr>
+      </w:pPr>
+      <w:r>
         <w:rPr>
           <w:i/>
           <w:iCs/>
         </w:rPr>
-      </w:pPr>
-      <w:r>
+        <w:t xml:space="preserve">Parameters: </w:t>
+      </w:r>
+    </w:p>
+    <w:p>
+      <w:r>
+        <w:tab/>
+      </w:r>
+      <w:r>
+        <w:t xml:space="preserve">Input – </w:t>
+      </w:r>
+      <w:r>
+        <w:t>T</w:t>
+      </w:r>
+      <w:r>
+        <w:t>ake</w:t>
+      </w:r>
+      <w:r>
+        <w:t>s</w:t>
+      </w:r>
+      <w:r>
+        <w:t xml:space="preserve"> the path to the </w:t>
+      </w:r>
+      <w:r>
+        <w:t>SingleStrokeData.txt file and open and read the file contents</w:t>
+      </w:r>
+      <w:r>
+        <w:t>.</w:t>
+      </w:r>
+    </w:p>
+    <w:p>
+      <w:pPr>
+        <w:ind w:firstLine="720"/>
+      </w:pPr>
+      <w:r>
+        <w:t>Output</w:t>
+      </w:r>
+      <w:r>
+        <w:t xml:space="preserve"> – Stores the data into the </w:t>
+      </w:r>
+      <w:proofErr w:type="spellStart"/>
+      <w:r>
+        <w:t>FontArray</w:t>
+      </w:r>
+      <w:proofErr w:type="spellEnd"/>
+      <w:r>
+        <w:t xml:space="preserve"> using </w:t>
+      </w:r>
+      <w:r>
+        <w:t>a</w:t>
+      </w:r>
+      <w:r>
+        <w:t xml:space="preserve"> pointer</w:t>
+      </w:r>
+      <w:r>
+        <w:t>.</w:t>
+      </w:r>
+    </w:p>
+    <w:p>
+      <w:pPr>
+        <w:ind w:firstLine="720"/>
+      </w:pPr>
+      <w:r>
+        <w:t xml:space="preserve">Return </w:t>
+      </w:r>
+      <w:r>
+        <w:t>value –</w:t>
+      </w:r>
+      <w:r>
+        <w:t xml:space="preserve"> </w:t>
+      </w:r>
+      <w:r>
+        <w:t>returns 1 if successful, 0 if fails.</w:t>
+      </w:r>
+    </w:p>
+    <w:p>
+      <w:pPr>
+        <w:ind w:firstLine="720"/>
+      </w:pPr>
+    </w:p>
+    <w:p>
+      <w:r>
+        <w:t xml:space="preserve">int </w:t>
+      </w:r>
+      <w:proofErr w:type="spellStart"/>
+      <w:r>
+        <w:t>ReadText</w:t>
+      </w:r>
+      <w:r>
+        <w:t>File</w:t>
+      </w:r>
+      <w:proofErr w:type="spellEnd"/>
+      <w:r>
+        <w:t xml:space="preserve"> (char*filename</w:t>
+      </w:r>
+      <w:r>
+        <w:t xml:space="preserve">, </w:t>
+      </w:r>
+      <w:r>
+        <w:t>int</w:t>
+      </w:r>
+      <w:r>
+        <w:t>*</w:t>
+      </w:r>
+      <w:r>
+        <w:t>TextFile)</w:t>
+      </w:r>
+    </w:p>
+    <w:p>
+      <w:pPr>
         <w:rPr>
           <w:i/>
           <w:iCs/>
         </w:rPr>
-        <w:t xml:space="preserve">int </w:t>
-      </w:r>
-      <w:proofErr w:type="spellStart"/>
-      <w:proofErr w:type="gramStart"/>
+      </w:pPr>
       <w:r>
         <w:rPr>
           <w:i/>
           <w:iCs/>
         </w:rPr>
-        <w:t>Temp</w:t>
-      </w:r>
-      <w:r>
+        <w:t xml:space="preserve">Parameters: </w:t>
+      </w:r>
+    </w:p>
+    <w:p>
+      <w:r>
+        <w:tab/>
+        <w:t>Input</w:t>
+      </w:r>
+      <w:r>
+        <w:t xml:space="preserve"> – open text file with the message in and assigns a pointer</w:t>
+      </w:r>
+    </w:p>
+    <w:p>
+      <w:pPr>
+        <w:ind w:left="720"/>
+      </w:pPr>
+      <w:r>
+        <w:t>Output</w:t>
+      </w:r>
+      <w:r>
+        <w:t xml:space="preserve"> –</w:t>
+      </w:r>
+      <w:r>
+        <w:t xml:space="preserve"> </w:t>
+      </w:r>
+      <w:r>
+        <w:t xml:space="preserve">Stores data in TextFile </w:t>
+      </w:r>
+    </w:p>
+    <w:p>
+      <w:pPr>
+        <w:ind w:firstLine="720"/>
+      </w:pPr>
+      <w:r>
+        <w:t xml:space="preserve">Return value </w:t>
+      </w:r>
+      <w:r>
+        <w:t>–</w:t>
+      </w:r>
+      <w:r>
+        <w:t xml:space="preserve"> </w:t>
+      </w:r>
+      <w:r>
+        <w:t>returns 1 if successful, 0 if fails.</w:t>
+      </w:r>
+    </w:p>
+    <w:p/>
+    <w:p>
+      <w:r>
+        <w:t>f</w:t>
+      </w:r>
+      <w:r>
+        <w:t xml:space="preserve">loat </w:t>
+      </w:r>
+      <w:proofErr w:type="spellStart"/>
+      <w:r>
+        <w:t>FindScaleFactor</w:t>
+      </w:r>
+      <w:proofErr w:type="spellEnd"/>
+      <w:r>
+        <w:t xml:space="preserve"> </w:t>
+      </w:r>
+      <w:r>
+        <w:t>(float</w:t>
+      </w:r>
+      <w:r>
+        <w:t xml:space="preserve"> </w:t>
+      </w:r>
+      <w:proofErr w:type="spellStart"/>
+      <w:r>
+        <w:t>TextHeight</w:t>
+      </w:r>
+      <w:proofErr w:type="spellEnd"/>
+      <w:r>
+        <w:t>)</w:t>
+      </w:r>
+    </w:p>
+    <w:p>
+      <w:pPr>
         <w:rPr>
           <w:i/>
           <w:iCs/>
         </w:rPr>
-        <w:t>erature</w:t>
-      </w:r>
+      </w:pPr>
       <w:r>
         <w:rPr>
           <w:i/>
           <w:iCs/>
         </w:rPr>
-        <w:t>Conversion</w:t>
+        <w:t xml:space="preserve">Parameters: </w:t>
+      </w:r>
+    </w:p>
+    <w:p>
+      <w:pPr>
+        <w:ind w:firstLine="720"/>
+      </w:pPr>
+      <w:proofErr w:type="spellStart"/>
+      <w:r>
+        <w:t>TextHeight</w:t>
       </w:r>
       <w:proofErr w:type="spellEnd"/>
       <w:r>
+        <w:t xml:space="preserve"> - input of desired text height from user.</w:t>
+      </w:r>
+    </w:p>
+    <w:p>
+      <w:pPr>
+        <w:ind w:firstLine="720"/>
+      </w:pPr>
+      <w:r>
+        <w:t xml:space="preserve">ScaleFactor – output is </w:t>
+      </w:r>
+      <w:proofErr w:type="spellStart"/>
+      <w:r>
+        <w:t>TextHeight</w:t>
+      </w:r>
+      <w:proofErr w:type="spellEnd"/>
+      <w:r>
+        <w:t>/18</w:t>
+      </w:r>
+    </w:p>
+    <w:p>
+      <w:pPr>
+        <w:ind w:left="720"/>
+      </w:pPr>
+      <w:r>
+        <w:t xml:space="preserve">Return value </w:t>
+      </w:r>
+      <w:r>
+        <w:t>–</w:t>
+      </w:r>
+      <w:r>
+        <w:t xml:space="preserve"> </w:t>
+      </w:r>
+      <w:r>
+        <w:t xml:space="preserve">returns </w:t>
+      </w:r>
+      <w:r>
+        <w:t>scale factor</w:t>
+      </w:r>
+      <w:r>
+        <w:t xml:space="preserve">, </w:t>
+      </w:r>
+      <w:r>
+        <w:t xml:space="preserve">or if failed return 0 </w:t>
+      </w:r>
+      <w:r>
+        <w:t>–</w:t>
+      </w:r>
+      <w:r>
+        <w:t xml:space="preserve"> </w:t>
+      </w:r>
+      <w:r>
+        <w:t>height can only be between 4-10mm</w:t>
+      </w:r>
+    </w:p>
+    <w:p>
+      <w:pPr>
+        <w:ind w:left="720"/>
+      </w:pPr>
+    </w:p>
+    <w:p>
+      <w:r>
+        <w:t>i</w:t>
+      </w:r>
+      <w:r>
+        <w:t>nt</w:t>
+      </w:r>
+      <w:r>
+        <w:t xml:space="preserve"> </w:t>
+      </w:r>
+      <w:proofErr w:type="spellStart"/>
+      <w:r>
+        <w:t>ScaleAndOffset</w:t>
+      </w:r>
+      <w:r>
+        <w:t>Word</w:t>
+      </w:r>
+      <w:proofErr w:type="spellEnd"/>
+      <w:r>
+        <w:t xml:space="preserve"> </w:t>
+      </w:r>
+      <w:r>
+        <w:t>(char</w:t>
+      </w:r>
+      <w:r>
+        <w:t>* word</w:t>
+      </w:r>
+      <w:r>
+        <w:t xml:space="preserve">, float ScaleFactor, int </w:t>
+      </w:r>
+      <w:proofErr w:type="spellStart"/>
+      <w:r>
+        <w:t>x</w:t>
+      </w:r>
+      <w:r>
+        <w:t>Position</w:t>
+      </w:r>
+      <w:proofErr w:type="spellEnd"/>
+      <w:r>
+        <w:t xml:space="preserve">, int </w:t>
+      </w:r>
+      <w:proofErr w:type="spellStart"/>
+      <w:r>
+        <w:t>y</w:t>
+      </w:r>
+      <w:r>
+        <w:t>Position</w:t>
+      </w:r>
+      <w:proofErr w:type="spellEnd"/>
+      <w:r>
+        <w:t>)</w:t>
+      </w:r>
+    </w:p>
+    <w:p>
+      <w:pPr>
         <w:rPr>
           <w:i/>
           <w:iCs/>
         </w:rPr>
-        <w:t>( int</w:t>
-      </w:r>
-      <w:proofErr w:type="gramEnd"/>
+      </w:pPr>
+      <w:r>
+        <w:t xml:space="preserve"> </w:t>
+      </w:r>
       <w:r>
         <w:rPr>
           <w:i/>
           <w:iCs/>
         </w:rPr>
+        <w:t xml:space="preserve">Parameters: </w:t>
+      </w:r>
+    </w:p>
+    <w:p>
+      <w:pPr>
+        <w:ind w:firstLine="720"/>
+      </w:pPr>
+      <w:r>
+        <w:t xml:space="preserve">Input – Takes the </w:t>
+      </w:r>
+      <w:r>
+        <w:t>word stored in text file.</w:t>
+      </w:r>
+    </w:p>
+    <w:p>
+      <w:pPr>
+        <w:ind w:firstLine="720"/>
+      </w:pPr>
+      <w:r>
+        <w:t xml:space="preserve">Output </w:t>
+      </w:r>
+      <w:r>
+        <w:t>–</w:t>
+      </w:r>
+      <w:r>
         <w:t xml:space="preserve"> </w:t>
       </w:r>
+      <w:r>
+        <w:t xml:space="preserve">Scales </w:t>
+      </w:r>
+      <w:r>
+        <w:t>characters and gives current x and y positions</w:t>
+      </w:r>
+      <w:r>
+        <w:t>.</w:t>
+      </w:r>
+    </w:p>
+    <w:p>
+      <w:pPr>
+        <w:ind w:firstLine="720"/>
+      </w:pPr>
+      <w:r>
+        <w:t xml:space="preserve">Return value </w:t>
+      </w:r>
+      <w:r>
+        <w:t>–</w:t>
+      </w:r>
+      <w:r>
+        <w:t xml:space="preserve"> </w:t>
+      </w:r>
+      <w:r>
+        <w:t>returns 1 if successful, 0 if fails.</w:t>
+      </w:r>
+    </w:p>
+    <w:p>
+      <w:pPr>
+        <w:ind w:firstLine="720"/>
+      </w:pPr>
+    </w:p>
+    <w:p>
+      <w:r>
+        <w:t xml:space="preserve">Int </w:t>
+      </w:r>
       <w:proofErr w:type="spellStart"/>
-      <w:proofErr w:type="gramStart"/>
-      <w:r>
+      <w:r>
+        <w:t>NextLine</w:t>
+      </w:r>
+      <w:proofErr w:type="spellEnd"/>
+      <w:r>
+        <w:t xml:space="preserve"> (float* </w:t>
+      </w:r>
+      <w:proofErr w:type="spellStart"/>
+      <w:r>
+        <w:t>xPosition</w:t>
+      </w:r>
+      <w:proofErr w:type="spellEnd"/>
+      <w:r>
+        <w:t>, float *</w:t>
+      </w:r>
+      <w:proofErr w:type="spellStart"/>
+      <w:r>
+        <w:t>yPosition</w:t>
+      </w:r>
+      <w:proofErr w:type="spellEnd"/>
+      <w:r>
+        <w:t>)</w:t>
+      </w:r>
+    </w:p>
+    <w:p>
+      <w:pPr>
         <w:rPr>
           <w:i/>
           <w:iCs/>
         </w:rPr>
-        <w:t>InputTemp</w:t>
-      </w:r>
-      <w:proofErr w:type="spellEnd"/>
+      </w:pPr>
       <w:r>
         <w:rPr>
           <w:i/>
           <w:iCs/>
         </w:rPr>
-        <w:t>,  float</w:t>
-      </w:r>
-      <w:proofErr w:type="gramEnd"/>
-      <w:r>
+        <w:t xml:space="preserve">Parameters: </w:t>
+      </w:r>
+    </w:p>
+    <w:p>
+      <w:pPr>
+        <w:ind w:firstLine="720"/>
+      </w:pPr>
+      <w:proofErr w:type="spellStart"/>
+      <w:r>
+        <w:t>xPosition</w:t>
+      </w:r>
+      <w:proofErr w:type="spellEnd"/>
+      <w:r>
+        <w:t xml:space="preserve"> </w:t>
+      </w:r>
+      <w:r>
+        <w:t>–</w:t>
+      </w:r>
+      <w:r>
+        <w:t xml:space="preserve"> </w:t>
+      </w:r>
+      <w:r>
+        <w:t xml:space="preserve">points to the most recent x </w:t>
+      </w:r>
+      <w:r>
+        <w:t>coordinate</w:t>
+      </w:r>
+    </w:p>
+    <w:p>
+      <w:pPr>
+        <w:ind w:firstLine="720"/>
+      </w:pPr>
+      <w:proofErr w:type="spellStart"/>
+      <w:r>
+        <w:t>yPos</w:t>
+      </w:r>
+      <w:r>
+        <w:t>ition</w:t>
+      </w:r>
+      <w:proofErr w:type="spellEnd"/>
+      <w:r>
+        <w:t xml:space="preserve"> – points to most recent x coordinate</w:t>
+      </w:r>
+    </w:p>
+    <w:p>
+      <w:pPr>
+        <w:ind w:firstLine="720"/>
+      </w:pPr>
+      <w:r>
+        <w:t>Return value – returns 1 if successful, 0 if fails.</w:t>
+      </w:r>
+    </w:p>
+    <w:p>
+      <w:pPr>
+        <w:ind w:firstLine="720"/>
+      </w:pPr>
+    </w:p>
+    <w:p>
+      <w:r>
+        <w:t>i</w:t>
+      </w:r>
+      <w:r>
+        <w:t xml:space="preserve">nt </w:t>
+      </w:r>
+      <w:proofErr w:type="spellStart"/>
+      <w:r>
+        <w:t>SendToGCode</w:t>
+      </w:r>
+      <w:proofErr w:type="spellEnd"/>
+      <w:r>
+        <w:t xml:space="preserve"> (char *</w:t>
+      </w:r>
+      <w:r>
+        <w:t>word,</w:t>
+      </w:r>
+      <w:r>
+        <w:t xml:space="preserve"> </w:t>
+      </w:r>
+      <w:r>
+        <w:t xml:space="preserve">struct Font Array, </w:t>
+      </w:r>
+      <w:r>
+        <w:t xml:space="preserve">struct </w:t>
+      </w:r>
+      <w:proofErr w:type="spellStart"/>
+      <w:r>
+        <w:t>GCode</w:t>
+      </w:r>
+      <w:proofErr w:type="spellEnd"/>
+      <w:r>
+        <w:t>,</w:t>
+      </w:r>
+      <w:r>
+        <w:t xml:space="preserve"> int </w:t>
+      </w:r>
+      <w:proofErr w:type="spellStart"/>
+      <w:r>
+        <w:t>xPosition</w:t>
+      </w:r>
+      <w:proofErr w:type="spellEnd"/>
+      <w:r>
+        <w:t xml:space="preserve">, int </w:t>
+      </w:r>
+      <w:proofErr w:type="spellStart"/>
+      <w:r>
+        <w:t>yPosition</w:t>
+      </w:r>
+      <w:proofErr w:type="spellEnd"/>
+      <w:r>
+        <w:t>)</w:t>
+      </w:r>
+    </w:p>
+    <w:p>
+      <w:pPr>
         <w:rPr>
           <w:i/>
           <w:iCs/>
         </w:rPr>
-        <w:t xml:space="preserve">* </w:t>
-      </w:r>
-      <w:proofErr w:type="spellStart"/>
-      <w:proofErr w:type="gramStart"/>
+      </w:pPr>
       <w:r>
         <w:rPr>
           <w:i/>
           <w:iCs/>
         </w:rPr>
-        <w:t>OutputTemp</w:t>
+        <w:t xml:space="preserve">Parameters: </w:t>
+      </w:r>
+    </w:p>
+    <w:p>
+      <w:pPr>
+        <w:ind w:firstLine="720"/>
+      </w:pPr>
+      <w:r>
+        <w:t>Input</w:t>
+      </w:r>
+      <w:r>
+        <w:t xml:space="preserve"> </w:t>
+      </w:r>
+      <w:r>
+        <w:t>–</w:t>
+      </w:r>
+      <w:r>
+        <w:t xml:space="preserve"> </w:t>
+      </w:r>
+      <w:proofErr w:type="spellStart"/>
+      <w:r>
+        <w:t>FontArray</w:t>
       </w:r>
       <w:proofErr w:type="spellEnd"/>
       <w:r>
-        <w:rPr>
-          <w:i/>
-          <w:iCs/>
-        </w:rPr>
-        <w:t xml:space="preserve"> )</w:t>
-      </w:r>
-      <w:proofErr w:type="gramEnd"/>
-    </w:p>
-    <w:p>
-      <w:pPr>
-        <w:rPr>
-          <w:i/>
-          <w:iCs/>
-        </w:rPr>
-      </w:pPr>
-      <w:r>
-        <w:rPr>
-          <w:i/>
-          <w:iCs/>
-        </w:rPr>
-        <w:t xml:space="preserve">Parameters: </w:t>
-      </w:r>
-    </w:p>
+        <w:t xml:space="preserve"> with character data and scaled word from text file.</w:t>
+      </w:r>
+    </w:p>
+    <w:p>
+      <w:pPr>
+        <w:ind w:firstLine="720"/>
+      </w:pPr>
+      <w:r>
+        <w:t xml:space="preserve">Output – Translates ACSII </w:t>
+      </w:r>
+      <w:r>
+        <w:t xml:space="preserve">values with </w:t>
+      </w:r>
+      <w:proofErr w:type="spellStart"/>
+      <w:r>
+        <w:t>GCode</w:t>
+      </w:r>
+      <w:proofErr w:type="spellEnd"/>
+      <w:r>
+        <w:t xml:space="preserve"> commands </w:t>
+      </w:r>
+      <w:r>
+        <w:t>ready to send to plotter</w:t>
+      </w:r>
+    </w:p>
+    <w:p>
+      <w:pPr>
+        <w:ind w:firstLine="720"/>
+      </w:pPr>
+      <w:r>
+        <w:t>Return value – returns 1 if successful, 0 if fails</w:t>
+      </w:r>
+    </w:p>
+    <w:p/>
+    <w:p/>
+    <w:p/>
+    <w:p/>
+    <w:p/>
+    <w:p/>
     <w:p>
       <w:pPr>
         <w:ind w:left="720"/>
-        <w:rPr>
-          <w:i/>
-          <w:iCs/>
-        </w:rPr>
-      </w:pPr>
-      <w:proofErr w:type="spellStart"/>
-      <w:r>
-        <w:rPr>
-          <w:i/>
-          <w:iCs/>
-        </w:rPr>
-        <w:t>InputTemp</w:t>
-      </w:r>
-      <w:proofErr w:type="spellEnd"/>
-      <w:r>
-        <w:rPr>
-          <w:i/>
-          <w:iCs/>
-        </w:rPr>
-        <w:t xml:space="preserve"> – input temperature in degrees C</w:t>
-      </w:r>
+      </w:pPr>
     </w:p>
     <w:p>
       <w:pPr>
         <w:ind w:left="720"/>
-        <w:rPr>
-          <w:i/>
-          <w:iCs/>
-        </w:rPr>
-      </w:pPr>
-      <w:proofErr w:type="spellStart"/>
-      <w:r>
-        <w:rPr>
-          <w:i/>
-          <w:iCs/>
-        </w:rPr>
-        <w:t>OutputTemp</w:t>
-      </w:r>
-      <w:proofErr w:type="spellEnd"/>
-      <w:r>
-        <w:rPr>
-          <w:i/>
-          <w:iCs/>
-        </w:rPr>
-        <w:t xml:space="preserve"> – pointer to return output temperature in degrees F</w:t>
-      </w:r>
-    </w:p>
+      </w:pPr>
+    </w:p>
+    <w:p/>
     <w:p>
       <w:pPr>
         <w:ind w:left="720"/>
-        <w:rPr>
-          <w:i/>
-          <w:iCs/>
-        </w:rPr>
-      </w:pPr>
-      <w:r>
-        <w:rPr>
-          <w:i/>
-          <w:iCs/>
-        </w:rPr>
-        <w:t>Return value – returns 1 if successful, 0 if failed</w:t>
-      </w:r>
-    </w:p>
-    <w:p>
-      <w:pPr>
-        <w:ind w:left="720"/>
-        <w:rPr>
-          <w:i/>
-          <w:iCs/>
-        </w:rPr>
-      </w:pPr>
-      <w:r>
-        <w:rPr>
-          <w:i/>
-          <w:iCs/>
-        </w:rPr>
-        <w:t>Load strokes</w:t>
-      </w:r>
-    </w:p>
-    <w:p>
-      <w:pPr>
-        <w:ind w:left="720"/>
-        <w:rPr>
-          <w:i/>
-          <w:iCs/>
-        </w:rPr>
-      </w:pPr>
-      <w:r>
-        <w:rPr>
-          <w:i/>
-          <w:iCs/>
-        </w:rPr>
-        <w:t>Load message</w:t>
-      </w:r>
-      <w:r>
-        <w:rPr>
-          <w:i/>
-          <w:iCs/>
-        </w:rPr>
-        <w:t xml:space="preserve"> – not something that complex</w:t>
-      </w:r>
-    </w:p>
-    <w:p>
-      <w:pPr>
-        <w:ind w:left="720"/>
-        <w:rPr>
-          <w:i/>
-          <w:iCs/>
-        </w:rPr>
-      </w:pPr>
-    </w:p>
-    <w:p>
-      <w:pPr>
-        <w:ind w:left="720"/>
-        <w:rPr>
-          <w:i/>
-          <w:iCs/>
-        </w:rPr>
-      </w:pPr>
-    </w:p>
-    <w:p>
-      <w:pPr>
-        <w:ind w:left="720"/>
-        <w:rPr>
-          <w:i/>
-          <w:iCs/>
-        </w:rPr>
-      </w:pPr>
-    </w:p>
-    <w:p>
-      <w:pPr>
-        <w:ind w:left="720"/>
-        <w:rPr>
-          <w:i/>
-          <w:iCs/>
-        </w:rPr>
-      </w:pPr>
-    </w:p>
-    <w:p>
-      <w:pPr>
-        <w:ind w:left="720"/>
-        <w:rPr>
-          <w:i/>
-          <w:iCs/>
-        </w:rPr>
-      </w:pPr>
-    </w:p>
-    <w:p>
-      <w:pPr>
-        <w:ind w:left="720"/>
-        <w:rPr>
-          <w:i/>
-          <w:iCs/>
-        </w:rPr>
-      </w:pPr>
-    </w:p>
-    <w:p>
-      <w:pPr>
-        <w:ind w:left="720"/>
+      </w:pPr>
+    </w:p>
+    <w:p>
+      <w:pPr>
         <w:rPr>
           <w:i/>
           <w:iCs/>
@@ -879,15 +1394,15 @@
         <w:tblLook w:val="04A0" w:firstRow="1" w:lastRow="0" w:firstColumn="1" w:lastColumn="0" w:noHBand="0" w:noVBand="1"/>
       </w:tblPr>
       <w:tblGrid>
-        <w:gridCol w:w="1271"/>
-        <w:gridCol w:w="1985"/>
-        <w:gridCol w:w="2835"/>
-        <w:gridCol w:w="2925"/>
+        <w:gridCol w:w="2088"/>
+        <w:gridCol w:w="1809"/>
+        <w:gridCol w:w="2591"/>
+        <w:gridCol w:w="2528"/>
       </w:tblGrid>
       <w:tr>
         <w:tc>
           <w:tcPr>
-            <w:tcW w:w="1271" w:type="dxa"/>
+            <w:tcW w:w="2088" w:type="dxa"/>
           </w:tcPr>
           <w:p>
             <w:pPr>
@@ -900,7 +1415,7 @@
         </w:tc>
         <w:tc>
           <w:tcPr>
-            <w:tcW w:w="1985" w:type="dxa"/>
+            <w:tcW w:w="1809" w:type="dxa"/>
           </w:tcPr>
           <w:p>
             <w:pPr>
@@ -913,7 +1428,7 @@
         </w:tc>
         <w:tc>
           <w:tcPr>
-            <w:tcW w:w="2835" w:type="dxa"/>
+            <w:tcW w:w="2591" w:type="dxa"/>
           </w:tcPr>
           <w:p>
             <w:pPr>
@@ -926,7 +1441,7 @@
         </w:tc>
         <w:tc>
           <w:tcPr>
-            <w:tcW w:w="2925" w:type="dxa"/>
+            <w:tcW w:w="2528" w:type="dxa"/>
           </w:tcPr>
           <w:p>
             <w:pPr>
@@ -944,25 +1459,29 @@
         </w:trPr>
         <w:tc>
           <w:tcPr>
-            <w:tcW w:w="1271" w:type="dxa"/>
+            <w:tcW w:w="2088" w:type="dxa"/>
+          </w:tcPr>
+          <w:p>
+            <w:r>
+              <w:t>main</w:t>
+            </w:r>
+          </w:p>
+        </w:tc>
+        <w:tc>
+          <w:tcPr>
+            <w:tcW w:w="1809" w:type="dxa"/>
           </w:tcPr>
           <w:p/>
         </w:tc>
         <w:tc>
           <w:tcPr>
-            <w:tcW w:w="1985" w:type="dxa"/>
+            <w:tcW w:w="2591" w:type="dxa"/>
           </w:tcPr>
           <w:p/>
         </w:tc>
         <w:tc>
           <w:tcPr>
-            <w:tcW w:w="2835" w:type="dxa"/>
-          </w:tcPr>
-          <w:p/>
-        </w:tc>
-        <w:tc>
-          <w:tcPr>
-            <w:tcW w:w="2925" w:type="dxa"/>
+            <w:tcW w:w="2528" w:type="dxa"/>
           </w:tcPr>
           <w:p/>
         </w:tc>
@@ -973,27 +1492,484 @@
         </w:trPr>
         <w:tc>
           <w:tcPr>
-            <w:tcW w:w="1271" w:type="dxa"/>
-          </w:tcPr>
-          <w:p/>
-        </w:tc>
-        <w:tc>
-          <w:tcPr>
-            <w:tcW w:w="1985" w:type="dxa"/>
-          </w:tcPr>
-          <w:p/>
-        </w:tc>
-        <w:tc>
-          <w:tcPr>
-            <w:tcW w:w="2835" w:type="dxa"/>
-          </w:tcPr>
-          <w:p/>
-        </w:tc>
-        <w:tc>
-          <w:tcPr>
-            <w:tcW w:w="2925" w:type="dxa"/>
-          </w:tcPr>
-          <w:p/>
+            <w:tcW w:w="2088" w:type="dxa"/>
+          </w:tcPr>
+          <w:p>
+            <w:proofErr w:type="spellStart"/>
+            <w:r>
+              <w:t>ReadFontFile</w:t>
+            </w:r>
+            <w:proofErr w:type="spellEnd"/>
+          </w:p>
+        </w:tc>
+        <w:tc>
+          <w:tcPr>
+            <w:tcW w:w="1809" w:type="dxa"/>
+          </w:tcPr>
+          <w:p>
+            <w:r>
+              <w:t>File is incorrect or missing</w:t>
+            </w:r>
+          </w:p>
+        </w:tc>
+        <w:tc>
+          <w:tcPr>
+            <w:tcW w:w="2591" w:type="dxa"/>
+          </w:tcPr>
+          <w:p>
+            <w:r>
+              <w:t>SingleStroke</w:t>
+            </w:r>
+            <w:r>
+              <w:t xml:space="preserve">Font.txt </w:t>
+            </w:r>
+            <w:r>
+              <w:t>f</w:t>
+            </w:r>
+            <w:r>
+              <w:t>ilename is incorrect or missing therefore pointer cannot be assigned</w:t>
+            </w:r>
+            <w:r>
+              <w:t>.</w:t>
+            </w:r>
+          </w:p>
+        </w:tc>
+        <w:tc>
+          <w:tcPr>
+            <w:tcW w:w="2528" w:type="dxa"/>
+          </w:tcPr>
+          <w:p>
+            <w:r>
+              <w:t xml:space="preserve">Function </w:t>
+            </w:r>
+            <w:r>
+              <w:t>returns</w:t>
+            </w:r>
+            <w:r>
+              <w:t xml:space="preserve"> 0 </w:t>
+            </w:r>
+          </w:p>
+        </w:tc>
+      </w:tr>
+      <w:tr>
+        <w:trPr>
+          <w:trHeight w:val="563"/>
+        </w:trPr>
+        <w:tc>
+          <w:tcPr>
+            <w:tcW w:w="2088" w:type="dxa"/>
+          </w:tcPr>
+          <w:p>
+            <w:proofErr w:type="spellStart"/>
+            <w:r>
+              <w:t>ReadFontFile</w:t>
+            </w:r>
+            <w:proofErr w:type="spellEnd"/>
+          </w:p>
+        </w:tc>
+        <w:tc>
+          <w:tcPr>
+            <w:tcW w:w="1809" w:type="dxa"/>
+          </w:tcPr>
+          <w:p>
+            <w:pPr>
+              <w:tabs>
+                <w:tab w:val="left" w:pos="1452"/>
+              </w:tabs>
+            </w:pPr>
+            <w:r>
+              <w:t>Valid file with correct format</w:t>
+            </w:r>
+          </w:p>
+        </w:tc>
+        <w:tc>
+          <w:tcPr>
+            <w:tcW w:w="2591" w:type="dxa"/>
+          </w:tcPr>
+          <w:p>
+            <w:r>
+              <w:t>SIngleStrokeFont.txt contains data formatted as expected</w:t>
+            </w:r>
+          </w:p>
+        </w:tc>
+        <w:tc>
+          <w:tcPr>
+            <w:tcW w:w="2528" w:type="dxa"/>
+          </w:tcPr>
+          <w:p>
+            <w:r>
+              <w:t>Function returns 1</w:t>
+            </w:r>
+          </w:p>
+        </w:tc>
+      </w:tr>
+      <w:tr>
+        <w:trPr>
+          <w:trHeight w:val="563"/>
+        </w:trPr>
+        <w:tc>
+          <w:tcPr>
+            <w:tcW w:w="2088" w:type="dxa"/>
+          </w:tcPr>
+          <w:p>
+            <w:proofErr w:type="spellStart"/>
+            <w:r>
+              <w:t>ReadFontFile</w:t>
+            </w:r>
+            <w:proofErr w:type="spellEnd"/>
+          </w:p>
+        </w:tc>
+        <w:tc>
+          <w:tcPr>
+            <w:tcW w:w="1809" w:type="dxa"/>
+          </w:tcPr>
+          <w:p>
+            <w:r>
+              <w:t>File with 1 character</w:t>
+            </w:r>
+          </w:p>
+        </w:tc>
+        <w:tc>
+          <w:tcPr>
+            <w:tcW w:w="2591" w:type="dxa"/>
+          </w:tcPr>
+          <w:p>
+            <w:r>
+              <w:t>Stroke data for a single character</w:t>
+            </w:r>
+          </w:p>
+        </w:tc>
+        <w:tc>
+          <w:tcPr>
+            <w:tcW w:w="2528" w:type="dxa"/>
+          </w:tcPr>
+          <w:p>
+            <w:r>
+              <w:t>Function returns 1 but only one entry is stored.</w:t>
+            </w:r>
+          </w:p>
+        </w:tc>
+      </w:tr>
+      <w:tr>
+        <w:trPr>
+          <w:trHeight w:val="563"/>
+        </w:trPr>
+        <w:tc>
+          <w:tcPr>
+            <w:tcW w:w="2088" w:type="dxa"/>
+          </w:tcPr>
+          <w:p>
+            <w:proofErr w:type="spellStart"/>
+            <w:r>
+              <w:t>FindScaleFactor</w:t>
+            </w:r>
+            <w:proofErr w:type="spellEnd"/>
+          </w:p>
+        </w:tc>
+        <w:tc>
+          <w:tcPr>
+            <w:tcW w:w="1809" w:type="dxa"/>
+          </w:tcPr>
+          <w:p>
+            <w:r>
+              <w:t>User input incorrect height</w:t>
+            </w:r>
+          </w:p>
+        </w:tc>
+        <w:tc>
+          <w:tcPr>
+            <w:tcW w:w="2591" w:type="dxa"/>
+          </w:tcPr>
+          <w:p>
+            <w:r>
+              <w:t xml:space="preserve">The height entered </w:t>
+            </w:r>
+            <w:r>
+              <w:t>by user not between 4-10mm</w:t>
+            </w:r>
+          </w:p>
+        </w:tc>
+        <w:tc>
+          <w:tcPr>
+            <w:tcW w:w="2528" w:type="dxa"/>
+          </w:tcPr>
+          <w:p>
+            <w:r>
+              <w:t>Ask for height input between range of 4-10mm again.</w:t>
+            </w:r>
+          </w:p>
+        </w:tc>
+      </w:tr>
+      <w:tr>
+        <w:trPr>
+          <w:trHeight w:val="563"/>
+        </w:trPr>
+        <w:tc>
+          <w:tcPr>
+            <w:tcW w:w="2088" w:type="dxa"/>
+          </w:tcPr>
+          <w:p>
+            <w:proofErr w:type="spellStart"/>
+            <w:r>
+              <w:t>ReadTextFile</w:t>
+            </w:r>
+            <w:proofErr w:type="spellEnd"/>
+          </w:p>
+        </w:tc>
+        <w:tc>
+          <w:tcPr>
+            <w:tcW w:w="1809" w:type="dxa"/>
+          </w:tcPr>
+          <w:p>
+            <w:r>
+              <w:t>File is incorrect or missing</w:t>
+            </w:r>
+          </w:p>
+        </w:tc>
+        <w:tc>
+          <w:tcPr>
+            <w:tcW w:w="2591" w:type="dxa"/>
+          </w:tcPr>
+          <w:p>
+            <w:r>
+              <w:t>Text.txt f</w:t>
+            </w:r>
+            <w:r>
+              <w:t>ilename is incorrect or missing therefore pointer cannot be assigned</w:t>
+            </w:r>
+            <w:r>
+              <w:t>.</w:t>
+            </w:r>
+          </w:p>
+        </w:tc>
+        <w:tc>
+          <w:tcPr>
+            <w:tcW w:w="2528" w:type="dxa"/>
+          </w:tcPr>
+          <w:p>
+            <w:r>
+              <w:t xml:space="preserve">Function will output 0 </w:t>
+            </w:r>
+          </w:p>
+        </w:tc>
+      </w:tr>
+      <w:tr>
+        <w:trPr>
+          <w:trHeight w:val="563"/>
+        </w:trPr>
+        <w:tc>
+          <w:tcPr>
+            <w:tcW w:w="2088" w:type="dxa"/>
+          </w:tcPr>
+          <w:p>
+            <w:proofErr w:type="spellStart"/>
+            <w:r>
+              <w:t>ReadTextFile</w:t>
+            </w:r>
+            <w:proofErr w:type="spellEnd"/>
+          </w:p>
+        </w:tc>
+        <w:tc>
+          <w:tcPr>
+            <w:tcW w:w="1809" w:type="dxa"/>
+          </w:tcPr>
+          <w:p>
+            <w:r>
+              <w:t>Valid file with correct format</w:t>
+            </w:r>
+          </w:p>
+        </w:tc>
+        <w:tc>
+          <w:tcPr>
+            <w:tcW w:w="2591" w:type="dxa"/>
+          </w:tcPr>
+          <w:p>
+            <w:r>
+              <w:t>Text</w:t>
+            </w:r>
+            <w:r>
+              <w:t>.txt contains data formatted as expected</w:t>
+            </w:r>
+          </w:p>
+        </w:tc>
+        <w:tc>
+          <w:tcPr>
+            <w:tcW w:w="2528" w:type="dxa"/>
+          </w:tcPr>
+          <w:p>
+            <w:r>
+              <w:t>Function returns 1</w:t>
+            </w:r>
+          </w:p>
+        </w:tc>
+      </w:tr>
+      <w:tr>
+        <w:trPr>
+          <w:trHeight w:val="563"/>
+        </w:trPr>
+        <w:tc>
+          <w:tcPr>
+            <w:tcW w:w="2088" w:type="dxa"/>
+          </w:tcPr>
+          <w:p>
+            <w:proofErr w:type="spellStart"/>
+            <w:r>
+              <w:t>ScaleAndOffsetWord</w:t>
+            </w:r>
+            <w:proofErr w:type="spellEnd"/>
+          </w:p>
+        </w:tc>
+        <w:tc>
+          <w:tcPr>
+            <w:tcW w:w="1809" w:type="dxa"/>
+          </w:tcPr>
+          <w:p>
+            <w:r>
+              <w:t>Negative position coordinates</w:t>
+            </w:r>
+          </w:p>
+        </w:tc>
+        <w:tc>
+          <w:tcPr>
+            <w:tcW w:w="2591" w:type="dxa"/>
+          </w:tcPr>
+          <w:p>
+            <w:r>
+              <w:t>Characters scaled correctly, word positioned off screen.</w:t>
+            </w:r>
+          </w:p>
+        </w:tc>
+        <w:tc>
+          <w:tcPr>
+            <w:tcW w:w="2528" w:type="dxa"/>
+          </w:tcPr>
+          <w:p>
+            <w:r>
+              <w:t>Function</w:t>
+            </w:r>
+            <w:r>
+              <w:t xml:space="preserve"> returns 1 </w:t>
+            </w:r>
+          </w:p>
+        </w:tc>
+      </w:tr>
+      <w:tr>
+        <w:trPr>
+          <w:trHeight w:val="563"/>
+        </w:trPr>
+        <w:tc>
+          <w:tcPr>
+            <w:tcW w:w="2088" w:type="dxa"/>
+          </w:tcPr>
+          <w:p>
+            <w:proofErr w:type="spellStart"/>
+            <w:r>
+              <w:t>SendToGCode</w:t>
+            </w:r>
+            <w:proofErr w:type="spellEnd"/>
+          </w:p>
+        </w:tc>
+        <w:tc>
+          <w:tcPr>
+            <w:tcW w:w="1809" w:type="dxa"/>
+          </w:tcPr>
+          <w:p>
+            <w:r>
+              <w:t>Valid word and correct positioning</w:t>
+            </w:r>
+          </w:p>
+        </w:tc>
+        <w:tc>
+          <w:tcPr>
+            <w:tcW w:w="2591" w:type="dxa"/>
+          </w:tcPr>
+          <w:p>
+            <w:r>
+              <w:t>Word “Hello” Font array contains characters</w:t>
+            </w:r>
+            <w:r>
+              <w:t>.</w:t>
+            </w:r>
+          </w:p>
+        </w:tc>
+        <w:tc>
+          <w:tcPr>
+            <w:tcW w:w="2528" w:type="dxa"/>
+          </w:tcPr>
+          <w:p>
+            <w:r>
+              <w:t>Function returns 1 – correctly translated to G Code</w:t>
+            </w:r>
+          </w:p>
+        </w:tc>
+      </w:tr>
+      <w:tr>
+        <w:trPr>
+          <w:trHeight w:val="563"/>
+        </w:trPr>
+        <w:tc>
+          <w:tcPr>
+            <w:tcW w:w="2088" w:type="dxa"/>
+          </w:tcPr>
+          <w:p>
+            <w:proofErr w:type="spellStart"/>
+            <w:r>
+              <w:t>SendToGCode</w:t>
+            </w:r>
+            <w:proofErr w:type="spellEnd"/>
+          </w:p>
+        </w:tc>
+        <w:tc>
+          <w:tcPr>
+            <w:tcW w:w="1809" w:type="dxa"/>
+          </w:tcPr>
+          <w:p>
+            <w:r>
+              <w:t>Message contains invalid character</w:t>
+            </w:r>
+          </w:p>
+        </w:tc>
+        <w:tc>
+          <w:tcPr>
+            <w:tcW w:w="2591" w:type="dxa"/>
+          </w:tcPr>
+          <w:p>
+            <w:r>
+              <w:t>Word “Hello!</w:t>
+            </w:r>
+            <w:r>
+              <w:t xml:space="preserve">” </w:t>
+            </w:r>
+            <w:proofErr w:type="gramStart"/>
+            <w:r>
+              <w:t>- !</w:t>
+            </w:r>
+            <w:proofErr w:type="gramEnd"/>
+            <w:r>
+              <w:t xml:space="preserve"> not included in </w:t>
+            </w:r>
+            <w:proofErr w:type="spellStart"/>
+            <w:r>
+              <w:t>FontArray</w:t>
+            </w:r>
+            <w:proofErr w:type="spellEnd"/>
+            <w:r>
+              <w:t xml:space="preserve"> </w:t>
+            </w:r>
+          </w:p>
+        </w:tc>
+        <w:tc>
+          <w:tcPr>
+            <w:tcW w:w="2528" w:type="dxa"/>
+          </w:tcPr>
+          <w:p>
+            <w:r>
+              <w:t xml:space="preserve">Function returns 0 </w:t>
+            </w:r>
+            <w:r>
+              <w:t>– no G Code generated</w:t>
+            </w:r>
+          </w:p>
         </w:tc>
       </w:tr>
     </w:tbl>
@@ -1018,15 +1994,13 @@
         </w:rPr>
         <w:t xml:space="preserve">. Note that ‘Function’ includes </w:t>
       </w:r>
-      <w:proofErr w:type="gramStart"/>
       <w:r>
         <w:rPr>
           <w:i/>
           <w:iCs/>
         </w:rPr>
-        <w:t>main(</w:t>
-      </w:r>
-      <w:proofErr w:type="gramEnd"/>
+        <w:t>main (</w:t>
+      </w:r>
       <w:r>
         <w:rPr>
           <w:i/>
@@ -1040,12 +2014,13 @@
         <w:pStyle w:val="Heading1"/>
       </w:pPr>
       <w:r>
-        <w:t>Flowchart(s)</w:t>
-      </w:r>
-    </w:p>
-    <w:p>
-      <w:r>
-        <w:t>May be included as separate pdf</w:t>
+        <w:t>Flowchart</w:t>
+      </w:r>
+    </w:p>
+    <w:p/>
+    <w:p>
+      <w:r>
+        <w:t>*Included in ZIP file submission as PDF document.</w:t>
       </w:r>
     </w:p>
     <w:p>

</xml_diff>